<commit_message>
Se actualiza template de seccion 2
Se actualiza template de seccion 2
</commit_message>
<xml_diff>
--- a/src/resources/templates/seccion_2_mesa_servicio.docx
+++ b/src/resources/templates/seccion_2_mesa_servicio.docx
@@ -9,6 +9,7 @@
           <w:ilvl w:val="0"/>
           <w:numId w:val="5"/>
         </w:numPr>
+        <w:ind w:left="720" w:hanging="720"/>
         <w:jc w:val="left"/>
         <w:rPr>
           <w:rFonts w:cs="Calibri"/>
@@ -43,55 +44,31 @@
         <w:jc w:val="both"/>
       </w:pPr>
       <w:r>
-        <w:t>A continuación, se presenta un resumen detallado</w:t>
-      </w:r>
-      <w:r>
-        <w:t xml:space="preserve"> </w:t>
+        <w:t xml:space="preserve">A continuación, se presenta un resumen detallado </w:t>
       </w:r>
       <w:r>
         <w:t xml:space="preserve">de las actividades realizadas por la mesa de servicio durante el mes de </w:t>
       </w:r>
       <w:proofErr w:type="gramStart"/>
       <w:r>
-        <w:rPr>
-          <w:highlight w:val="green"/>
-        </w:rPr>
         <w:t>{{ mes</w:t>
       </w:r>
       <w:proofErr w:type="gramEnd"/>
       <w:r>
-        <w:rPr>
-          <w:highlight w:val="green"/>
-        </w:rPr>
-        <w:t xml:space="preserve"> }}</w:t>
-      </w:r>
-      <w:r>
-        <w:t xml:space="preserve"> del año </w:t>
+        <w:t xml:space="preserve"> }} del año </w:t>
       </w:r>
       <w:proofErr w:type="gramStart"/>
       <w:r>
-        <w:rPr>
-          <w:highlight w:val="green"/>
-        </w:rPr>
         <w:t xml:space="preserve">{{ </w:t>
       </w:r>
       <w:proofErr w:type="spellStart"/>
       <w:r>
-        <w:rPr>
-          <w:highlight w:val="green"/>
-        </w:rPr>
         <w:t>anio</w:t>
       </w:r>
       <w:proofErr w:type="spellEnd"/>
       <w:proofErr w:type="gramEnd"/>
       <w:r>
-        <w:rPr>
-          <w:highlight w:val="green"/>
-        </w:rPr>
-        <w:t xml:space="preserve"> }}.</w:t>
-      </w:r>
-      <w:r>
-        <w:t xml:space="preserve"> A lo largo de este periodo, se han gestionado diversas solicitudes de soporte, tanto de incidentes como de peticiones de servicio, asegurando que todos los procesos se realicen de acuerdo con los estándares de calidad establecidos. Se incluyen las actividades claves desarrolladas, así como los principales desafíos enfrentados y las acciones tomadas para optimizar el servicio. El informe también proporciona recomendaciones para mejorar la eficiencia y continuar ofreciendo un soporte de alto nivel a los usuarios.</w:t>
+        <w:t xml:space="preserve"> }}. A lo largo de este periodo, se han gestionado diversas solicitudes de soporte, tanto de incidentes como de peticiones de servicio, asegurando que todos los procesos se realicen de acuerdo con los estándares de calidad establecidos. Se incluyen las actividades claves desarrolladas, así como los principales desafíos enfrentados y las acciones tomadas para optimizar el servicio. El informe también proporciona recomendaciones para mejorar la eficiencia y continuar ofreciendo un soporte de alto nivel a los usuarios.</w:t>
       </w:r>
     </w:p>
     <w:p>
@@ -105,42 +82,36 @@
       <w:r>
         <w:rPr>
           <w:noProof/>
-          <w:highlight w:val="green"/>
         </w:rPr>
         <w:t>{{</w:t>
       </w:r>
       <w:r>
         <w:rPr>
           <w:noProof/>
-          <w:highlight w:val="green"/>
         </w:rPr>
         <w:t xml:space="preserve"> </w:t>
       </w:r>
       <w:r>
         <w:rPr>
           <w:noProof/>
-          <w:highlight w:val="green"/>
         </w:rPr>
         <w:t>image</w:t>
       </w:r>
       <w:r>
         <w:rPr>
           <w:noProof/>
-          <w:highlight w:val="green"/>
         </w:rPr>
         <w:t>_2</w:t>
       </w:r>
       <w:r>
         <w:rPr>
           <w:noProof/>
-          <w:highlight w:val="green"/>
         </w:rPr>
         <w:t xml:space="preserve"> </w:t>
       </w:r>
       <w:r>
         <w:rPr>
           <w:noProof/>
-          <w:highlight w:val="green"/>
         </w:rPr>
         <w:t>}}</w:t>
       </w:r>
@@ -191,19 +162,10 @@
         <w:t xml:space="preserve">Para el mes de </w:t>
       </w:r>
       <w:r>
-        <w:rPr>
-          <w:highlight w:val="green"/>
-        </w:rPr>
         <w:t>{{mes}}</w:t>
       </w:r>
       <w:r>
-        <w:t xml:space="preserve"> y en el periodo comprendido en este informe para el contrato SCJ-1809-2024, se da cumplimiento a las actividades contempladas en el “</w:t>
-      </w:r>
-      <w:r>
-        <w:t>Anexo 1 Especificaciones técnicas; ítem 3.3. DIAGNÓSTICO – MESA DE SERVICIO</w:t>
-      </w:r>
-      <w:r>
-        <w:t>”, donde se realiza reporte del estado del sistema y diagnóstico de las fallas y anomalías presentadas.</w:t>
+        <w:t xml:space="preserve"> y en el periodo comprendido en este informe para el contrato SCJ-1809-2024, se da cumplimiento a las actividades contempladas en el “Anexo 1 Especificaciones técnicas; ítem 3.3. DIAGNÓSTICO – MESA DE SERVICIO”, donde se realiza reporte del estado del sistema y diagnóstico de las fallas y anomalías presentadas.</w:t>
       </w:r>
     </w:p>
     <w:p>
@@ -279,14 +241,12 @@
       <w:r>
         <w:rPr>
           <w:i/>
-          <w:highlight w:val="green"/>
         </w:rPr>
         <w:t xml:space="preserve">{{ </w:t>
       </w:r>
       <w:r>
         <w:rPr>
           <w:i/>
-          <w:highlight w:val="green"/>
         </w:rPr>
         <w:t>route</w:t>
       </w:r>
@@ -294,7 +254,6 @@
       <w:r>
         <w:rPr>
           <w:i/>
-          <w:highlight w:val="green"/>
         </w:rPr>
         <w:t>_</w:t>
       </w:r>
@@ -302,14 +261,12 @@
       <w:r>
         <w:rPr>
           <w:i/>
-          <w:highlight w:val="green"/>
         </w:rPr>
         <w:t>21</w:t>
       </w:r>
       <w:r>
         <w:rPr>
           <w:i/>
-          <w:highlight w:val="green"/>
         </w:rPr>
         <w:t xml:space="preserve"> }</w:t>
       </w:r>
@@ -317,7 +274,6 @@
       <w:r>
         <w:rPr>
           <w:i/>
-          <w:highlight w:val="green"/>
         </w:rPr>
         <w:t>}</w:t>
       </w:r>
@@ -381,7 +337,6 @@
         <w:rPr>
           <w:i/>
           <w:noProof/>
-          <w:highlight w:val="green"/>
         </w:rPr>
         <w:t>{{ image_21 }}</w:t>
       </w:r>
@@ -469,7 +424,6 @@
       <w:r>
         <w:rPr>
           <w:i/>
-          <w:highlight w:val="green"/>
         </w:rPr>
         <w:t>{{ route</w:t>
       </w:r>
@@ -477,7 +431,6 @@
       <w:r>
         <w:rPr>
           <w:i/>
-          <w:highlight w:val="green"/>
         </w:rPr>
         <w:t>_</w:t>
       </w:r>
@@ -485,7 +438,6 @@
       <w:r>
         <w:rPr>
           <w:i/>
-          <w:highlight w:val="green"/>
         </w:rPr>
         <w:t>21 }</w:t>
       </w:r>
@@ -493,7 +445,6 @@
       <w:r>
         <w:rPr>
           <w:i/>
-          <w:highlight w:val="green"/>
         </w:rPr>
         <w:t>}</w:t>
       </w:r>
@@ -570,34 +521,19 @@
       </w:r>
       <w:proofErr w:type="gramStart"/>
       <w:r>
-        <w:rPr>
-          <w:highlight w:val="green"/>
-        </w:rPr>
         <w:t>{{</w:t>
       </w:r>
       <w:r>
-        <w:rPr>
-          <w:highlight w:val="green"/>
-        </w:rPr>
         <w:t xml:space="preserve"> </w:t>
       </w:r>
       <w:r>
-        <w:rPr>
-          <w:highlight w:val="green"/>
-        </w:rPr>
         <w:t>mes</w:t>
       </w:r>
       <w:proofErr w:type="gramEnd"/>
       <w:r>
-        <w:rPr>
-          <w:highlight w:val="green"/>
-        </w:rPr>
         <w:t xml:space="preserve"> </w:t>
       </w:r>
       <w:r>
-        <w:rPr>
-          <w:highlight w:val="green"/>
-        </w:rPr>
         <w:t>}}</w:t>
       </w:r>
       <w:r>
@@ -605,52 +541,28 @@
       </w:r>
       <w:proofErr w:type="gramStart"/>
       <w:r>
-        <w:rPr>
-          <w:highlight w:val="green"/>
-        </w:rPr>
         <w:t>{{</w:t>
       </w:r>
       <w:r>
-        <w:rPr>
-          <w:highlight w:val="green"/>
-        </w:rPr>
         <w:t xml:space="preserve"> </w:t>
       </w:r>
       <w:proofErr w:type="spellStart"/>
       <w:r>
-        <w:rPr>
-          <w:highlight w:val="green"/>
-        </w:rPr>
         <w:t>a</w:t>
       </w:r>
       <w:r>
-        <w:rPr>
-          <w:highlight w:val="green"/>
-        </w:rPr>
         <w:t>nio</w:t>
       </w:r>
       <w:proofErr w:type="spellEnd"/>
       <w:proofErr w:type="gramEnd"/>
       <w:r>
-        <w:rPr>
-          <w:highlight w:val="green"/>
-        </w:rPr>
         <w:t xml:space="preserve"> </w:t>
       </w:r>
       <w:r>
-        <w:rPr>
-          <w:highlight w:val="green"/>
-        </w:rPr>
         <w:t>}}</w:t>
       </w:r>
       <w:r>
-        <w:rPr>
-          <w:highlight w:val="green"/>
-        </w:rPr>
-        <w:t>.</w:t>
-      </w:r>
-      <w:r>
-        <w:t xml:space="preserve"> A continuación, se relaciona la información sobre la fecha y el consecutivo con el cual fue radicado el documento ante la </w:t>
+        <w:t xml:space="preserve">. A continuación, se relaciona la información sobre la fecha y el consecutivo con el cual fue radicado el documento ante la </w:t>
       </w:r>
       <w:r>
         <w:t>supervisión</w:t>
@@ -673,36 +585,21 @@
       </w:pPr>
       <w:proofErr w:type="gramStart"/>
       <w:r>
-        <w:rPr>
-          <w:highlight w:val="green"/>
-        </w:rPr>
         <w:t xml:space="preserve">{{ </w:t>
       </w:r>
       <w:r>
-        <w:rPr>
-          <w:highlight w:val="green"/>
-        </w:rPr>
         <w:t>table</w:t>
       </w:r>
       <w:proofErr w:type="gramEnd"/>
       <w:r>
-        <w:rPr>
-          <w:highlight w:val="green"/>
-        </w:rPr>
         <w:t>_21_1_</w:t>
       </w:r>
       <w:proofErr w:type="gramStart"/>
       <w:r>
-        <w:rPr>
-          <w:highlight w:val="green"/>
-        </w:rPr>
         <w:t>placeholder }</w:t>
       </w:r>
       <w:proofErr w:type="gramEnd"/>
       <w:r>
-        <w:rPr>
-          <w:highlight w:val="green"/>
-        </w:rPr>
         <w:t>}</w:t>
       </w:r>
       <w:bookmarkStart w:id="15" w:name="_Toc215127990"/>
@@ -764,7 +661,6 @@
       <w:r>
         <w:rPr>
           <w:i/>
-          <w:highlight w:val="green"/>
         </w:rPr>
         <w:t>{{ route</w:t>
       </w:r>
@@ -772,7 +668,6 @@
       <w:r>
         <w:rPr>
           <w:i/>
-          <w:highlight w:val="green"/>
         </w:rPr>
         <w:t>_</w:t>
       </w:r>
@@ -780,7 +675,6 @@
       <w:r>
         <w:rPr>
           <w:i/>
-          <w:highlight w:val="green"/>
         </w:rPr>
         <w:t>21 }</w:t>
       </w:r>
@@ -788,7 +682,6 @@
       <w:r>
         <w:rPr>
           <w:i/>
-          <w:highlight w:val="green"/>
         </w:rPr>
         <w:t>}</w:t>
       </w:r>
@@ -843,34 +736,19 @@
       </w:r>
       <w:proofErr w:type="gramStart"/>
       <w:r>
-        <w:rPr>
-          <w:highlight w:val="green"/>
-        </w:rPr>
         <w:t>{{ diagnostico</w:t>
       </w:r>
       <w:proofErr w:type="gramEnd"/>
       <w:r>
-        <w:rPr>
-          <w:highlight w:val="green"/>
-        </w:rPr>
         <w:t>_</w:t>
       </w:r>
       <w:proofErr w:type="gramStart"/>
       <w:r>
-        <w:rPr>
-          <w:highlight w:val="green"/>
-        </w:rPr>
         <w:t>21 }</w:t>
       </w:r>
       <w:proofErr w:type="gramEnd"/>
       <w:r>
-        <w:rPr>
-          <w:highlight w:val="green"/>
-        </w:rPr>
-        <w:t>}</w:t>
-      </w:r>
-      <w:r>
-        <w:t xml:space="preserve"> </w:t>
+        <w:t xml:space="preserve">} </w:t>
       </w:r>
       <w:r>
         <w:t xml:space="preserve"> casos corresponden a diagnósticos realizados por la mesa de servicio.</w:t>
@@ -883,42 +761,18 @@
       </w:pPr>
       <w:proofErr w:type="gramStart"/>
       <w:r>
-        <w:rPr>
-          <w:highlight w:val="green"/>
-        </w:rPr>
         <w:t>{{ table</w:t>
       </w:r>
       <w:proofErr w:type="gramEnd"/>
       <w:r>
-        <w:rPr>
-          <w:highlight w:val="green"/>
-        </w:rPr>
-        <w:t>_21_</w:t>
-      </w:r>
-      <w:r>
-        <w:rPr>
-          <w:highlight w:val="green"/>
-        </w:rPr>
-        <w:t>2</w:t>
-      </w:r>
-      <w:r>
-        <w:rPr>
-          <w:highlight w:val="green"/>
-        </w:rPr>
-        <w:t>_</w:t>
+        <w:t>_21_2_</w:t>
       </w:r>
       <w:proofErr w:type="gramStart"/>
       <w:r>
-        <w:rPr>
-          <w:highlight w:val="green"/>
-        </w:rPr>
         <w:t>placeholder }</w:t>
       </w:r>
       <w:proofErr w:type="gramEnd"/>
       <w:r>
-        <w:rPr>
-          <w:highlight w:val="green"/>
-        </w:rPr>
         <w:t>}</w:t>
       </w:r>
     </w:p>
@@ -984,7 +838,6 @@
       <w:r>
         <w:rPr>
           <w:i/>
-          <w:highlight w:val="green"/>
         </w:rPr>
         <w:t>{{ route</w:t>
       </w:r>
@@ -992,7 +845,6 @@
       <w:r>
         <w:rPr>
           <w:i/>
-          <w:highlight w:val="green"/>
         </w:rPr>
         <w:t>_</w:t>
       </w:r>
@@ -1000,7 +852,6 @@
       <w:r>
         <w:rPr>
           <w:i/>
-          <w:highlight w:val="green"/>
         </w:rPr>
         <w:t>21 }</w:t>
       </w:r>
@@ -1008,7 +859,6 @@
       <w:r>
         <w:rPr>
           <w:i/>
-          <w:highlight w:val="green"/>
         </w:rPr>
         <w:t>}</w:t>
       </w:r>
@@ -1197,34 +1047,19 @@
       </w:r>
       <w:proofErr w:type="gramStart"/>
       <w:r>
-        <w:rPr>
-          <w:highlight w:val="green"/>
-        </w:rPr>
         <w:t>{{ email</w:t>
       </w:r>
       <w:proofErr w:type="gramEnd"/>
       <w:r>
-        <w:rPr>
-          <w:highlight w:val="green"/>
-        </w:rPr>
         <w:t>_</w:t>
       </w:r>
       <w:proofErr w:type="gramStart"/>
       <w:r>
-        <w:rPr>
-          <w:highlight w:val="green"/>
-        </w:rPr>
         <w:t>22 }</w:t>
       </w:r>
       <w:proofErr w:type="gramEnd"/>
       <w:r>
-        <w:rPr>
-          <w:highlight w:val="green"/>
-        </w:rPr>
-        <w:t>}</w:t>
-      </w:r>
-      <w:r>
-        <w:t xml:space="preserve"> </w:t>
+        <w:t xml:space="preserve">} </w:t>
       </w:r>
       <w:r>
         <w:t xml:space="preserve">para atención </w:t>
@@ -1246,34 +1081,19 @@
         <w:t xml:space="preserve">:  </w:t>
       </w:r>
       <w:r>
-        <w:rPr>
-          <w:highlight w:val="green"/>
-        </w:rPr>
         <w:t>{{ route</w:t>
       </w:r>
       <w:proofErr w:type="gramEnd"/>
       <w:r>
-        <w:rPr>
-          <w:highlight w:val="green"/>
-        </w:rPr>
         <w:t>_</w:t>
       </w:r>
       <w:proofErr w:type="gramStart"/>
       <w:r>
-        <w:rPr>
-          <w:highlight w:val="green"/>
-        </w:rPr>
         <w:t>21 }</w:t>
       </w:r>
       <w:proofErr w:type="gramEnd"/>
       <w:r>
-        <w:rPr>
-          <w:highlight w:val="green"/>
-        </w:rPr>
-        <w:t>}</w:t>
-      </w:r>
-      <w:r>
-        <w:t xml:space="preserve"> </w:t>
+        <w:t xml:space="preserve">} </w:t>
       </w:r>
       <w:r>
         <w:t>\01 OBLIGACIONES GENERALES\OBLIGACIÓN 2,5,6,9,13\ANEXO MESA DE SERVICIO\Conciliación Técnica SCJ-1809-2024.pdf.</w:t>
@@ -1488,30 +1308,18 @@
       </w:pPr>
       <w:proofErr w:type="gramStart"/>
       <w:r>
-        <w:rPr>
-          <w:highlight w:val="green"/>
-        </w:rPr>
         <w:t>{{ table</w:t>
       </w:r>
       <w:proofErr w:type="gramEnd"/>
       <w:r>
-        <w:rPr>
-          <w:highlight w:val="green"/>
-        </w:rPr>
         <w:t>_23_1_</w:t>
       </w:r>
       <w:proofErr w:type="gramStart"/>
       <w:r>
-        <w:rPr>
-          <w:highlight w:val="green"/>
-        </w:rPr>
         <w:t>placeholder }</w:t>
       </w:r>
       <w:proofErr w:type="gramEnd"/>
       <w:r>
-        <w:rPr>
-          <w:highlight w:val="green"/>
-        </w:rPr>
         <w:t>}</w:t>
       </w:r>
     </w:p>
@@ -1578,43 +1386,32 @@
         <w:rPr>
           <w:i/>
           <w:iCs/>
-          <w:highlight w:val="green"/>
         </w:rPr>
         <w:t>{{ route</w:t>
       </w:r>
       <w:proofErr w:type="gramEnd"/>
-      <w:r>
-        <w:rPr>
-          <w:i/>
-          <w:iCs/>
-          <w:highlight w:val="green"/>
-        </w:rPr>
-        <w:t>_</w:t>
-      </w:r>
-      <w:proofErr w:type="gramStart"/>
-      <w:r>
-        <w:rPr>
-          <w:i/>
-          <w:iCs/>
-          <w:highlight w:val="green"/>
-        </w:rPr>
-        <w:t>21 }</w:t>
-      </w:r>
-      <w:proofErr w:type="gramEnd"/>
-      <w:r>
-        <w:rPr>
-          <w:i/>
-          <w:iCs/>
-          <w:highlight w:val="green"/>
-        </w:rPr>
-        <w:t>}</w:t>
-      </w:r>
       <w:r>
         <w:rPr>
           <w:i/>
           <w:iCs/>
         </w:rPr>
-        <w:t xml:space="preserve"> </w:t>
+        <w:t>_</w:t>
+      </w:r>
+      <w:proofErr w:type="gramStart"/>
+      <w:r>
+        <w:rPr>
+          <w:i/>
+          <w:iCs/>
+        </w:rPr>
+        <w:t>21 }</w:t>
+      </w:r>
+      <w:proofErr w:type="gramEnd"/>
+      <w:r>
+        <w:rPr>
+          <w:i/>
+          <w:iCs/>
+        </w:rPr>
+        <w:t xml:space="preserve">} </w:t>
       </w:r>
       <w:r>
         <w:rPr>
@@ -1671,50 +1468,29 @@
       </w:r>
       <w:proofErr w:type="gramStart"/>
       <w:r>
-        <w:rPr>
-          <w:highlight w:val="green"/>
-        </w:rPr>
         <w:t>{{ comunicacion</w:t>
       </w:r>
       <w:proofErr w:type="gramEnd"/>
       <w:r>
-        <w:rPr>
-          <w:highlight w:val="green"/>
-        </w:rPr>
         <w:t>_</w:t>
       </w:r>
       <w:proofErr w:type="gramStart"/>
       <w:r>
-        <w:rPr>
-          <w:highlight w:val="green"/>
-        </w:rPr>
         <w:t>23 }</w:t>
       </w:r>
       <w:proofErr w:type="gramEnd"/>
       <w:r>
-        <w:rPr>
-          <w:highlight w:val="green"/>
-        </w:rPr>
-        <w:t>}</w:t>
-      </w:r>
-      <w:r>
-        <w:t xml:space="preserve"> </w:t>
+        <w:t xml:space="preserve">} </w:t>
       </w:r>
       <w:r>
         <w:t xml:space="preserve">se hizo entrega del cronograma propuesto para la realización de las visitas de diagnósticos a los subsistemas para el mes de </w:t>
       </w:r>
       <w:proofErr w:type="gramStart"/>
       <w:r>
-        <w:rPr>
-          <w:highlight w:val="green"/>
-        </w:rPr>
         <w:t>{{ mes</w:t>
       </w:r>
       <w:proofErr w:type="gramEnd"/>
       <w:r>
-        <w:rPr>
-          <w:highlight w:val="green"/>
-        </w:rPr>
         <w:t xml:space="preserve"> }}</w:t>
       </w:r>
       <w:r>
@@ -1722,30 +1498,18 @@
       </w:r>
       <w:proofErr w:type="gramStart"/>
       <w:r>
-        <w:rPr>
-          <w:highlight w:val="green"/>
-        </w:rPr>
         <w:t xml:space="preserve">{{ </w:t>
       </w:r>
       <w:proofErr w:type="spellStart"/>
       <w:r>
-        <w:rPr>
-          <w:highlight w:val="green"/>
-        </w:rPr>
         <w:t>a</w:t>
       </w:r>
       <w:r>
-        <w:rPr>
-          <w:highlight w:val="green"/>
-        </w:rPr>
         <w:t>nio</w:t>
       </w:r>
       <w:proofErr w:type="spellEnd"/>
       <w:proofErr w:type="gramEnd"/>
       <w:r>
-        <w:rPr>
-          <w:highlight w:val="green"/>
-        </w:rPr>
         <w:t xml:space="preserve"> }}</w:t>
       </w:r>
       <w:r>
@@ -1762,30 +1526,18 @@
       </w:r>
       <w:proofErr w:type="gramStart"/>
       <w:r>
-        <w:rPr>
-          <w:highlight w:val="green"/>
-        </w:rPr>
         <w:t>{{ oficio</w:t>
       </w:r>
       <w:proofErr w:type="gramEnd"/>
       <w:r>
-        <w:rPr>
-          <w:highlight w:val="green"/>
-        </w:rPr>
         <w:t>_</w:t>
       </w:r>
       <w:proofErr w:type="gramStart"/>
       <w:r>
-        <w:rPr>
-          <w:highlight w:val="green"/>
-        </w:rPr>
         <w:t>23 }</w:t>
       </w:r>
       <w:proofErr w:type="gramEnd"/>
       <w:r>
-        <w:rPr>
-          <w:highlight w:val="green"/>
-        </w:rPr>
         <w:t>}</w:t>
       </w:r>
     </w:p>
@@ -1852,44 +1604,26 @@
         <w:t xml:space="preserve">   </w:t>
       </w:r>
       <w:r>
-        <w:rPr>
-          <w:highlight w:val="green"/>
-        </w:rPr>
         <w:t xml:space="preserve">{{ </w:t>
       </w:r>
       <w:proofErr w:type="spellStart"/>
       <w:r>
-        <w:rPr>
-          <w:highlight w:val="green"/>
-        </w:rPr>
         <w:t>date</w:t>
       </w:r>
       <w:proofErr w:type="gramEnd"/>
       <w:r>
-        <w:rPr>
-          <w:highlight w:val="green"/>
-        </w:rPr>
         <w:t>_</w:t>
       </w:r>
       <w:proofErr w:type="gramStart"/>
       <w:r>
-        <w:rPr>
-          <w:highlight w:val="green"/>
-        </w:rPr>
         <w:t>month</w:t>
       </w:r>
       <w:proofErr w:type="spellEnd"/>
       <w:r>
-        <w:rPr>
-          <w:highlight w:val="green"/>
-        </w:rPr>
         <w:t xml:space="preserve"> }</w:t>
       </w:r>
       <w:proofErr w:type="gramEnd"/>
       <w:r>
-        <w:rPr>
-          <w:highlight w:val="green"/>
-        </w:rPr>
         <w:t>}</w:t>
       </w:r>
       <w:r>
@@ -1903,30 +1637,18 @@
       </w:r>
       <w:proofErr w:type="gramStart"/>
       <w:r>
-        <w:rPr>
-          <w:highlight w:val="green"/>
-        </w:rPr>
         <w:t>{{ total</w:t>
       </w:r>
       <w:proofErr w:type="gramEnd"/>
       <w:r>
-        <w:rPr>
-          <w:highlight w:val="green"/>
-        </w:rPr>
         <w:t>_</w:t>
       </w:r>
       <w:proofErr w:type="gramStart"/>
       <w:r>
-        <w:rPr>
-          <w:highlight w:val="green"/>
-        </w:rPr>
         <w:t>24 }</w:t>
       </w:r>
       <w:proofErr w:type="gramEnd"/>
       <w:r>
-        <w:rPr>
-          <w:highlight w:val="green"/>
-        </w:rPr>
         <w:t>}</w:t>
       </w:r>
       <w:r>
@@ -1942,34 +1664,19 @@
       </w:r>
       <w:proofErr w:type="gramStart"/>
       <w:r>
-        <w:rPr>
-          <w:highlight w:val="green"/>
-        </w:rPr>
         <w:t>{{ mayor</w:t>
       </w:r>
       <w:proofErr w:type="gramEnd"/>
       <w:r>
-        <w:rPr>
-          <w:highlight w:val="green"/>
-        </w:rPr>
         <w:t>_subsistema_</w:t>
       </w:r>
       <w:proofErr w:type="gramStart"/>
       <w:r>
-        <w:rPr>
-          <w:highlight w:val="green"/>
-        </w:rPr>
         <w:t>21 }</w:t>
       </w:r>
       <w:proofErr w:type="gramEnd"/>
       <w:r>
-        <w:rPr>
-          <w:highlight w:val="green"/>
-        </w:rPr>
-        <w:t>}</w:t>
-      </w:r>
-      <w:r>
-        <w:t xml:space="preserve"> </w:t>
+        <w:t xml:space="preserve">} </w:t>
       </w:r>
       <w:r>
         <w:t>creados el proyecto con más casos.</w:t>
@@ -1986,48 +1693,27 @@
     <w:p>
       <w:pPr>
         <w:jc w:val="center"/>
-        <w:rPr>
-          <w:highlight w:val="green"/>
-        </w:rPr>
       </w:pPr>
       <w:proofErr w:type="gramStart"/>
       <w:r>
-        <w:rPr>
-          <w:highlight w:val="green"/>
-        </w:rPr>
         <w:t xml:space="preserve">{{ </w:t>
       </w:r>
       <w:r>
-        <w:rPr>
-          <w:highlight w:val="green"/>
-        </w:rPr>
         <w:t>table</w:t>
       </w:r>
       <w:proofErr w:type="gramEnd"/>
       <w:r>
-        <w:rPr>
-          <w:highlight w:val="green"/>
-        </w:rPr>
         <w:t>_24_1_</w:t>
       </w:r>
       <w:proofErr w:type="gramStart"/>
       <w:r>
-        <w:rPr>
-          <w:highlight w:val="green"/>
-        </w:rPr>
         <w:t>placeholder</w:t>
       </w:r>
       <w:r>
-        <w:rPr>
-          <w:highlight w:val="green"/>
-        </w:rPr>
         <w:t xml:space="preserve"> }</w:t>
       </w:r>
       <w:proofErr w:type="gramEnd"/>
       <w:r>
-        <w:rPr>
-          <w:highlight w:val="green"/>
-        </w:rPr>
         <w:t>}</w:t>
       </w:r>
     </w:p>
@@ -2091,7 +1777,6 @@
       <w:r>
         <w:rPr>
           <w:i/>
-          <w:highlight w:val="green"/>
         </w:rPr>
         <w:t>{{ route</w:t>
       </w:r>
@@ -2099,7 +1784,6 @@
       <w:r>
         <w:rPr>
           <w:i/>
-          <w:highlight w:val="green"/>
         </w:rPr>
         <w:t>_</w:t>
       </w:r>
@@ -2107,7 +1791,6 @@
       <w:r>
         <w:rPr>
           <w:i/>
-          <w:highlight w:val="green"/>
         </w:rPr>
         <w:t>21 }}</w:t>
       </w:r>
@@ -2161,36 +1844,21 @@
       </w:r>
       <w:proofErr w:type="gramStart"/>
       <w:r>
-        <w:rPr>
-          <w:highlight w:val="green"/>
-        </w:rPr>
         <w:t>{{ name</w:t>
       </w:r>
       <w:proofErr w:type="gramEnd"/>
       <w:r>
-        <w:rPr>
-          <w:highlight w:val="green"/>
-        </w:rPr>
         <w:t>_document_</w:t>
       </w:r>
       <w:proofErr w:type="gramStart"/>
       <w:r>
-        <w:rPr>
-          <w:highlight w:val="green"/>
-        </w:rPr>
         <w:t>24 }</w:t>
       </w:r>
       <w:proofErr w:type="gramEnd"/>
       <w:r>
-        <w:rPr>
-          <w:highlight w:val="green"/>
-        </w:rPr>
         <w:t>}</w:t>
       </w:r>
       <w:r>
-        <w:rPr>
-          <w:highlight w:val="green"/>
-        </w:rPr>
         <w:t>.xlsx</w:t>
       </w:r>
       <w:r>
@@ -2201,9 +1869,6 @@
       <w:pPr>
         <w:spacing w:after="0" w:line="240" w:lineRule="auto"/>
         <w:ind w:right="50"/>
-        <w:rPr>
-          <w:highlight w:val="yellow"/>
-        </w:rPr>
       </w:pPr>
     </w:p>
     <w:p>
@@ -2225,44 +1890,26 @@
       </w:r>
       <w:proofErr w:type="gramStart"/>
       <w:r>
-        <w:rPr>
-          <w:highlight w:val="green"/>
-        </w:rPr>
         <w:t xml:space="preserve">{{ </w:t>
       </w:r>
       <w:proofErr w:type="spellStart"/>
       <w:r>
-        <w:rPr>
-          <w:highlight w:val="green"/>
-        </w:rPr>
         <w:t>date</w:t>
       </w:r>
       <w:proofErr w:type="gramEnd"/>
       <w:r>
-        <w:rPr>
-          <w:highlight w:val="green"/>
-        </w:rPr>
         <w:t>_</w:t>
       </w:r>
       <w:proofErr w:type="gramStart"/>
       <w:r>
-        <w:rPr>
-          <w:highlight w:val="green"/>
-        </w:rPr>
         <w:t>month</w:t>
       </w:r>
       <w:proofErr w:type="spellEnd"/>
       <w:r>
-        <w:rPr>
-          <w:highlight w:val="green"/>
-        </w:rPr>
         <w:t xml:space="preserve"> }</w:t>
       </w:r>
       <w:proofErr w:type="gramEnd"/>
       <w:r>
-        <w:rPr>
-          <w:highlight w:val="green"/>
-        </w:rPr>
         <w:t>}</w:t>
       </w:r>
       <w:r>
@@ -2793,50 +2440,29 @@
       </w:r>
       <w:proofErr w:type="gramStart"/>
       <w:r>
-        <w:rPr>
-          <w:highlight w:val="green"/>
-        </w:rPr>
         <w:t>{{ mes</w:t>
       </w:r>
       <w:proofErr w:type="gramEnd"/>
       <w:r>
-        <w:rPr>
-          <w:highlight w:val="green"/>
-        </w:rPr>
         <w:t xml:space="preserve"> }}</w:t>
       </w:r>
       <w:r>
-        <w:rPr>
-          <w:highlight w:val="green"/>
-        </w:rPr>
         <w:t xml:space="preserve"> de </w:t>
       </w:r>
       <w:proofErr w:type="gramStart"/>
       <w:r>
-        <w:rPr>
-          <w:highlight w:val="green"/>
-        </w:rPr>
         <w:t xml:space="preserve">{{ </w:t>
       </w:r>
       <w:proofErr w:type="spellStart"/>
       <w:r>
-        <w:rPr>
-          <w:highlight w:val="green"/>
-        </w:rPr>
         <w:t>anio</w:t>
       </w:r>
       <w:proofErr w:type="spellEnd"/>
       <w:proofErr w:type="gramEnd"/>
       <w:r>
-        <w:rPr>
-          <w:highlight w:val="green"/>
-        </w:rPr>
         <w:t xml:space="preserve"> }}</w:t>
       </w:r>
       <w:r>
-        <w:rPr>
-          <w:highlight w:val="green"/>
-        </w:rPr>
         <w:t>.</w:t>
       </w:r>
     </w:p>
@@ -2866,7 +2492,6 @@
           <w:bCs/>
           <w:sz w:val="20"/>
           <w:szCs w:val="20"/>
-          <w:highlight w:val="green"/>
         </w:rPr>
         <w:lastRenderedPageBreak/>
         <w:t xml:space="preserve">{{ </w:t>
@@ -2876,7 +2501,6 @@
           <w:bCs/>
           <w:sz w:val="20"/>
           <w:szCs w:val="20"/>
-          <w:highlight w:val="green"/>
         </w:rPr>
         <w:t>table</w:t>
       </w:r>
@@ -2886,7 +2510,6 @@
           <w:bCs/>
           <w:sz w:val="20"/>
           <w:szCs w:val="20"/>
-          <w:highlight w:val="green"/>
         </w:rPr>
         <w:t>_24_2_</w:t>
       </w:r>
@@ -2896,7 +2519,6 @@
           <w:bCs/>
           <w:sz w:val="20"/>
           <w:szCs w:val="20"/>
-          <w:highlight w:val="green"/>
         </w:rPr>
         <w:t>placeholder</w:t>
       </w:r>
@@ -2905,7 +2527,6 @@
           <w:bCs/>
           <w:sz w:val="20"/>
           <w:szCs w:val="20"/>
-          <w:highlight w:val="green"/>
         </w:rPr>
         <w:t xml:space="preserve"> }</w:t>
       </w:r>
@@ -2915,7 +2536,6 @@
           <w:bCs/>
           <w:sz w:val="20"/>
           <w:szCs w:val="20"/>
-          <w:highlight w:val="green"/>
         </w:rPr>
         <w:t>}</w:t>
       </w:r>
@@ -3003,13 +2623,7 @@
         <w:t>la interventoría aún no ha</w:t>
       </w:r>
       <w:r>
-        <w:t xml:space="preserve"> </w:t>
-      </w:r>
-      <w:r>
-        <w:t xml:space="preserve">verificado estos casos </w:t>
-      </w:r>
-      <w:r>
-        <w:t>para dar cierre.</w:t>
+        <w:t xml:space="preserve"> verificado estos casos para dar cierre.</w:t>
       </w:r>
       <w:bookmarkStart w:id="41" w:name="_Toc194682934"/>
       <w:bookmarkStart w:id="42" w:name="_Toc1151506034"/>
@@ -3061,9 +2675,6 @@
         <w:jc w:val="both"/>
       </w:pPr>
       <w:r>
-        <w:rPr>
-          <w:highlight w:val="yellow"/>
-        </w:rPr>
         <w:br/>
       </w:r>
       <w:r>
@@ -3071,44 +2682,26 @@
       </w:r>
       <w:proofErr w:type="gramStart"/>
       <w:r>
-        <w:rPr>
-          <w:highlight w:val="green"/>
-        </w:rPr>
         <w:t xml:space="preserve">{{ </w:t>
       </w:r>
       <w:proofErr w:type="spellStart"/>
       <w:r>
-        <w:rPr>
-          <w:highlight w:val="green"/>
-        </w:rPr>
         <w:t>date</w:t>
       </w:r>
       <w:proofErr w:type="gramEnd"/>
       <w:r>
-        <w:rPr>
-          <w:highlight w:val="green"/>
-        </w:rPr>
         <w:t>_</w:t>
       </w:r>
       <w:proofErr w:type="gramStart"/>
       <w:r>
-        <w:rPr>
-          <w:highlight w:val="green"/>
-        </w:rPr>
         <w:t>month</w:t>
       </w:r>
       <w:proofErr w:type="spellEnd"/>
       <w:r>
-        <w:rPr>
-          <w:highlight w:val="green"/>
-        </w:rPr>
         <w:t xml:space="preserve"> }</w:t>
       </w:r>
       <w:proofErr w:type="gramEnd"/>
       <w:r>
-        <w:rPr>
-          <w:highlight w:val="green"/>
-        </w:rPr>
         <w:t>}</w:t>
       </w:r>
       <w:r>
@@ -3118,14 +2711,8 @@
     <w:p>
       <w:pPr>
         <w:jc w:val="center"/>
-        <w:rPr>
-          <w:highlight w:val="green"/>
-        </w:rPr>
-      </w:pPr>
-      <w:r>
-        <w:rPr>
-          <w:highlight w:val="green"/>
-        </w:rPr>
+      </w:pPr>
+      <w:r>
         <w:t>[[TABLE_25_1]]</w:t>
       </w:r>
     </w:p>
@@ -3182,7 +2769,6 @@
       <w:r>
         <w:rPr>
           <w:i/>
-          <w:highlight w:val="green"/>
         </w:rPr>
         <w:t>{{ route</w:t>
       </w:r>
@@ -3190,7 +2776,6 @@
       <w:r>
         <w:rPr>
           <w:i/>
-          <w:highlight w:val="green"/>
         </w:rPr>
         <w:t>_</w:t>
       </w:r>
@@ -3198,14 +2783,12 @@
       <w:r>
         <w:rPr>
           <w:i/>
-          <w:highlight w:val="green"/>
         </w:rPr>
         <w:t>21 }}</w:t>
       </w:r>
       <w:r>
         <w:rPr>
           <w:i/>
-          <w:highlight w:val="green"/>
         </w:rPr>
         <w:t>\</w:t>
       </w:r>
@@ -3292,30 +2875,18 @@
       </w:r>
       <w:proofErr w:type="gramStart"/>
       <w:r>
-        <w:rPr>
-          <w:highlight w:val="green"/>
-        </w:rPr>
         <w:t>{{ count</w:t>
       </w:r>
       <w:proofErr w:type="gramEnd"/>
       <w:r>
-        <w:rPr>
-          <w:highlight w:val="green"/>
-        </w:rPr>
         <w:t>_rows_251_</w:t>
       </w:r>
       <w:proofErr w:type="gramStart"/>
       <w:r>
-        <w:rPr>
-          <w:highlight w:val="green"/>
-        </w:rPr>
         <w:t>1 }</w:t>
       </w:r>
       <w:proofErr w:type="gramEnd"/>
       <w:r>
-        <w:rPr>
-          <w:highlight w:val="green"/>
-        </w:rPr>
         <w:t>}</w:t>
       </w:r>
       <w:r>
@@ -3326,54 +2897,30 @@
       </w:r>
       <w:proofErr w:type="gramStart"/>
       <w:r>
-        <w:rPr>
-          <w:highlight w:val="green"/>
-        </w:rPr>
         <w:t xml:space="preserve">{{ </w:t>
       </w:r>
       <w:proofErr w:type="spellStart"/>
       <w:r>
-        <w:rPr>
-          <w:highlight w:val="green"/>
-        </w:rPr>
         <w:t>date</w:t>
       </w:r>
       <w:proofErr w:type="gramEnd"/>
       <w:r>
-        <w:rPr>
-          <w:highlight w:val="green"/>
-        </w:rPr>
         <w:t>_</w:t>
       </w:r>
       <w:proofErr w:type="gramStart"/>
       <w:r>
-        <w:rPr>
-          <w:highlight w:val="green"/>
-        </w:rPr>
         <w:t>month</w:t>
       </w:r>
       <w:proofErr w:type="spellEnd"/>
       <w:r>
-        <w:rPr>
-          <w:highlight w:val="green"/>
-        </w:rPr>
         <w:t xml:space="preserve"> }</w:t>
       </w:r>
       <w:proofErr w:type="gramEnd"/>
       <w:r>
-        <w:rPr>
-          <w:highlight w:val="green"/>
-        </w:rPr>
         <w:t>}</w:t>
       </w:r>
       <w:r>
-        <w:rPr>
-          <w:highlight w:val="green"/>
-        </w:rPr>
-        <w:t>,</w:t>
-      </w:r>
-      <w:r>
-        <w:t xml:space="preserve"> son los mostrados en la siguiente tabla.</w:t>
+        <w:t>, son los mostrados en la siguiente tabla.</w:t>
       </w:r>
     </w:p>
     <w:p>
@@ -3381,9 +2928,6 @@
         <w:jc w:val="center"/>
       </w:pPr>
       <w:r>
-        <w:rPr>
-          <w:highlight w:val="green"/>
-        </w:rPr>
         <w:t>[[TABLE_251_1]]</w:t>
       </w:r>
     </w:p>
@@ -3451,7 +2995,6 @@
       <w:r>
         <w:rPr>
           <w:i/>
-          <w:highlight w:val="green"/>
         </w:rPr>
         <w:t>{{ route</w:t>
       </w:r>
@@ -3459,7 +3002,6 @@
       <w:r>
         <w:rPr>
           <w:i/>
-          <w:highlight w:val="green"/>
         </w:rPr>
         <w:t>_</w:t>
       </w:r>
@@ -3467,14 +3009,12 @@
       <w:r>
         <w:rPr>
           <w:i/>
-          <w:highlight w:val="green"/>
         </w:rPr>
         <w:t>21 }}</w:t>
       </w:r>
       <w:r>
         <w:rPr>
           <w:i/>
-          <w:highlight w:val="green"/>
         </w:rPr>
         <w:t>\</w:t>
       </w:r>
@@ -3566,44 +3106,26 @@
         <w:t xml:space="preserve">   </w:t>
       </w:r>
       <w:r>
-        <w:rPr>
-          <w:highlight w:val="green"/>
-        </w:rPr>
         <w:t xml:space="preserve">{{ </w:t>
       </w:r>
       <w:proofErr w:type="spellStart"/>
       <w:r>
-        <w:rPr>
-          <w:highlight w:val="green"/>
-        </w:rPr>
         <w:t>date</w:t>
       </w:r>
       <w:proofErr w:type="gramEnd"/>
       <w:r>
-        <w:rPr>
-          <w:highlight w:val="green"/>
-        </w:rPr>
         <w:t>_</w:t>
       </w:r>
       <w:proofErr w:type="gramStart"/>
       <w:r>
-        <w:rPr>
-          <w:highlight w:val="green"/>
-        </w:rPr>
         <w:t>month</w:t>
       </w:r>
       <w:proofErr w:type="spellEnd"/>
       <w:r>
-        <w:rPr>
-          <w:highlight w:val="green"/>
-        </w:rPr>
         <w:t xml:space="preserve"> }</w:t>
       </w:r>
       <w:proofErr w:type="gramEnd"/>
       <w:r>
-        <w:rPr>
-          <w:highlight w:val="green"/>
-        </w:rPr>
         <w:t>}</w:t>
       </w:r>
       <w:r>
@@ -3629,30 +3151,18 @@
         <w:t xml:space="preserve"> </w:t>
       </w:r>
       <w:r>
-        <w:rPr>
-          <w:highlight w:val="green"/>
-        </w:rPr>
         <w:t>{{ suma</w:t>
       </w:r>
       <w:proofErr w:type="gramEnd"/>
       <w:r>
-        <w:rPr>
-          <w:highlight w:val="green"/>
-        </w:rPr>
         <w:t>_total_registros_</w:t>
       </w:r>
       <w:proofErr w:type="gramStart"/>
       <w:r>
-        <w:rPr>
-          <w:highlight w:val="green"/>
-        </w:rPr>
         <w:t>252 }</w:t>
       </w:r>
       <w:proofErr w:type="gramEnd"/>
       <w:r>
-        <w:rPr>
-          <w:highlight w:val="green"/>
-        </w:rPr>
         <w:t>}</w:t>
       </w:r>
       <w:r>
@@ -3660,30 +3170,18 @@
       </w:r>
       <w:proofErr w:type="gramStart"/>
       <w:r>
-        <w:rPr>
-          <w:highlight w:val="green"/>
-        </w:rPr>
         <w:t>{{ count</w:t>
       </w:r>
       <w:proofErr w:type="gramEnd"/>
       <w:r>
-        <w:rPr>
-          <w:highlight w:val="green"/>
-        </w:rPr>
         <w:t>_rows_252_</w:t>
       </w:r>
       <w:proofErr w:type="gramStart"/>
       <w:r>
-        <w:rPr>
-          <w:highlight w:val="green"/>
-        </w:rPr>
         <w:t>1  }</w:t>
       </w:r>
       <w:proofErr w:type="gramEnd"/>
       <w:r>
-        <w:rPr>
-          <w:highlight w:val="green"/>
-        </w:rPr>
         <w:t>}</w:t>
       </w:r>
       <w:r>
@@ -3706,9 +3204,6 @@
         <w:jc w:val="center"/>
       </w:pPr>
       <w:r>
-        <w:rPr>
-          <w:highlight w:val="green"/>
-        </w:rPr>
         <w:t>[[TABLE_252_1]]</w:t>
       </w:r>
     </w:p>
@@ -3762,7 +3257,6 @@
       <w:r>
         <w:rPr>
           <w:i/>
-          <w:highlight w:val="green"/>
         </w:rPr>
         <w:t>{{ route</w:t>
       </w:r>
@@ -3770,7 +3264,6 @@
       <w:r>
         <w:rPr>
           <w:i/>
-          <w:highlight w:val="green"/>
         </w:rPr>
         <w:t>_</w:t>
       </w:r>
@@ -3778,14 +3271,12 @@
       <w:r>
         <w:rPr>
           <w:i/>
-          <w:highlight w:val="green"/>
         </w:rPr>
         <w:t>21 }}</w:t>
       </w:r>
       <w:r>
         <w:rPr>
           <w:i/>
-          <w:highlight w:val="green"/>
         </w:rPr>
         <w:t>\</w:t>
       </w:r>
@@ -3838,54 +3329,30 @@
       </w:r>
       <w:proofErr w:type="gramStart"/>
       <w:r>
-        <w:rPr>
-          <w:highlight w:val="green"/>
-        </w:rPr>
         <w:t xml:space="preserve">{{ </w:t>
       </w:r>
       <w:proofErr w:type="spellStart"/>
       <w:r>
-        <w:rPr>
-          <w:highlight w:val="green"/>
-        </w:rPr>
         <w:t>date</w:t>
       </w:r>
       <w:proofErr w:type="gramEnd"/>
       <w:r>
-        <w:rPr>
-          <w:highlight w:val="green"/>
-        </w:rPr>
         <w:t>_</w:t>
       </w:r>
       <w:proofErr w:type="gramStart"/>
       <w:r>
-        <w:rPr>
-          <w:highlight w:val="green"/>
-        </w:rPr>
         <w:t>month</w:t>
       </w:r>
       <w:proofErr w:type="spellEnd"/>
       <w:r>
-        <w:rPr>
-          <w:highlight w:val="green"/>
-        </w:rPr>
         <w:t xml:space="preserve"> }</w:t>
       </w:r>
       <w:proofErr w:type="gramEnd"/>
       <w:r>
-        <w:rPr>
-          <w:highlight w:val="green"/>
-        </w:rPr>
         <w:t>}</w:t>
       </w:r>
       <w:r>
-        <w:rPr>
-          <w:highlight w:val="green"/>
-        </w:rPr>
-        <w:t>,</w:t>
-      </w:r>
-      <w:r>
-        <w:t xml:space="preserve"> son los mostrados en la siguiente tabla.</w:t>
+        <w:t>, son los mostrados en la siguiente tabla.</w:t>
       </w:r>
     </w:p>
     <w:p>
@@ -3893,9 +3360,6 @@
         <w:jc w:val="center"/>
       </w:pPr>
       <w:r>
-        <w:rPr>
-          <w:highlight w:val="green"/>
-        </w:rPr>
         <w:t>[[TABLE_253_1]]</w:t>
       </w:r>
     </w:p>
@@ -3951,7 +3415,6 @@
       <w:r>
         <w:rPr>
           <w:i/>
-          <w:highlight w:val="green"/>
         </w:rPr>
         <w:t>{{ route</w:t>
       </w:r>
@@ -3959,7 +3422,6 @@
       <w:r>
         <w:rPr>
           <w:i/>
-          <w:highlight w:val="green"/>
         </w:rPr>
         <w:t>_</w:t>
       </w:r>
@@ -3967,14 +3429,12 @@
       <w:r>
         <w:rPr>
           <w:i/>
-          <w:highlight w:val="green"/>
         </w:rPr>
         <w:t>21 }}</w:t>
       </w:r>
       <w:r>
         <w:rPr>
           <w:i/>
-          <w:highlight w:val="green"/>
         </w:rPr>
         <w:t>\</w:t>
       </w:r>
@@ -4039,13 +3499,7 @@
       <w:bookmarkEnd w:id="72"/>
       <w:bookmarkEnd w:id="73"/>
     </w:p>
-    <w:p>
-      <w:pPr>
-        <w:rPr>
-          <w:highlight w:val="yellow"/>
-        </w:rPr>
-      </w:pPr>
-    </w:p>
+    <w:p/>
     <w:p>
       <w:pPr>
         <w:spacing w:line="257" w:lineRule="auto"/>
@@ -4053,7 +3507,6 @@
         <w:rPr>
           <w:i/>
           <w:iCs/>
-          <w:highlight w:val="yellow"/>
         </w:rPr>
       </w:pPr>
       <w:r>
@@ -4061,89 +3514,61 @@
       </w:r>
       <w:proofErr w:type="gramStart"/>
       <w:r>
+        <w:t xml:space="preserve">{{ </w:t>
+      </w:r>
+      <w:proofErr w:type="spellStart"/>
+      <w:r>
+        <w:t>date</w:t>
+      </w:r>
+      <w:proofErr w:type="gramEnd"/>
+      <w:r>
+        <w:t>_</w:t>
+      </w:r>
+      <w:proofErr w:type="gramStart"/>
+      <w:r>
+        <w:t>month</w:t>
+      </w:r>
+      <w:proofErr w:type="spellEnd"/>
+      <w:r>
+        <w:t xml:space="preserve"> }</w:t>
+      </w:r>
+      <w:proofErr w:type="gramEnd"/>
+      <w:r>
+        <w:t>}</w:t>
+      </w:r>
+      <w:r>
+        <w:t>, se dio cumplimiento con la actualización de la hoja de vida de los puntos que conforman el sistema de videovigilancia, en este informe se encontrará relacionado en la siguiente ruta de acceso, ruta</w:t>
+      </w:r>
+      <w:proofErr w:type="gramStart"/>
+      <w:r>
+        <w:t xml:space="preserve">: </w:t>
+      </w:r>
+      <w:r>
+        <w:t xml:space="preserve"> </w:t>
+      </w:r>
+      <w:r>
         <w:rPr>
-          <w:highlight w:val="green"/>
+          <w:i/>
         </w:rPr>
-        <w:t xml:space="preserve">{{ </w:t>
-      </w:r>
-      <w:proofErr w:type="spellStart"/>
+        <w:t>{{ route</w:t>
+      </w:r>
+      <w:proofErr w:type="gramEnd"/>
       <w:r>
         <w:rPr>
-          <w:highlight w:val="green"/>
-        </w:rPr>
-        <w:t>date</w:t>
-      </w:r>
-      <w:proofErr w:type="gramEnd"/>
-      <w:r>
-        <w:rPr>
-          <w:highlight w:val="green"/>
+          <w:i/>
         </w:rPr>
         <w:t>_</w:t>
       </w:r>
       <w:proofErr w:type="gramStart"/>
       <w:r>
         <w:rPr>
-          <w:highlight w:val="green"/>
+          <w:i/>
         </w:rPr>
-        <w:t>month</w:t>
-      </w:r>
-      <w:proofErr w:type="spellEnd"/>
-      <w:r>
-        <w:rPr>
-          <w:highlight w:val="green"/>
-        </w:rPr>
-        <w:t xml:space="preserve"> }</w:t>
-      </w:r>
-      <w:proofErr w:type="gramEnd"/>
-      <w:r>
-        <w:rPr>
-          <w:highlight w:val="green"/>
-        </w:rPr>
-        <w:t>}</w:t>
-      </w:r>
-      <w:r>
-        <w:rPr>
-          <w:highlight w:val="green"/>
-        </w:rPr>
-        <w:t>,</w:t>
-      </w:r>
-      <w:r>
-        <w:t xml:space="preserve"> se dio cumplimiento con la actualización de la hoja de vida de los puntos que conforman el sistema de videovigilancia, en este informe se encontrará relacionado en la siguiente ruta de acceso, ruta</w:t>
-      </w:r>
-      <w:proofErr w:type="gramStart"/>
-      <w:r>
-        <w:t xml:space="preserve">: </w:t>
-      </w:r>
-      <w:r>
-        <w:t xml:space="preserve"> </w:t>
+        <w:t>21 }}</w:t>
       </w:r>
       <w:r>
         <w:rPr>
           <w:i/>
-          <w:highlight w:val="green"/>
-        </w:rPr>
-        <w:t>{{ route</w:t>
-      </w:r>
-      <w:proofErr w:type="gramEnd"/>
-      <w:r>
-        <w:rPr>
-          <w:i/>
-          <w:highlight w:val="green"/>
-        </w:rPr>
-        <w:t>_</w:t>
-      </w:r>
-      <w:proofErr w:type="gramStart"/>
-      <w:r>
-        <w:rPr>
-          <w:i/>
-          <w:highlight w:val="green"/>
-        </w:rPr>
-        <w:t>21 }}</w:t>
-      </w:r>
-      <w:r>
-        <w:rPr>
-          <w:i/>
-          <w:highlight w:val="green"/>
         </w:rPr>
         <w:t>\</w:t>
       </w:r>
@@ -4215,7 +3640,6 @@
         <w:rPr>
           <w:i/>
           <w:iCs/>
-          <w:highlight w:val="green"/>
         </w:rPr>
         <w:t>{{ name</w:t>
       </w:r>
@@ -4224,7 +3648,6 @@
         <w:rPr>
           <w:i/>
           <w:iCs/>
-          <w:highlight w:val="green"/>
         </w:rPr>
         <w:t>_document_</w:t>
       </w:r>
@@ -4233,24 +3656,14 @@
         <w:rPr>
           <w:i/>
           <w:iCs/>
-          <w:highlight w:val="green"/>
         </w:rPr>
-        <w:t xml:space="preserve">26 </w:t>
-      </w:r>
+        <w:t>26 }</w:t>
+      </w:r>
+      <w:proofErr w:type="gramEnd"/>
       <w:r>
         <w:rPr>
           <w:i/>
           <w:iCs/>
-          <w:highlight w:val="green"/>
-        </w:rPr>
-        <w:t>}</w:t>
-      </w:r>
-      <w:proofErr w:type="gramEnd"/>
-      <w:r>
-        <w:rPr>
-          <w:i/>
-          <w:iCs/>
-          <w:highlight w:val="green"/>
         </w:rPr>
         <w:t>}</w:t>
       </w:r>
@@ -4296,57 +3709,30 @@
     <w:p>
       <w:pPr>
         <w:jc w:val="both"/>
-        <w:rPr>
-          <w:highlight w:val="green"/>
-        </w:rPr>
       </w:pPr>
       <w:r>
         <w:t xml:space="preserve">Se finaliza el mes con el estado del sistema del </w:t>
       </w:r>
       <w:proofErr w:type="gramStart"/>
       <w:r>
-        <w:rPr>
-          <w:highlight w:val="green"/>
-        </w:rPr>
         <w:t xml:space="preserve">{{ </w:t>
       </w:r>
       <w:r>
-        <w:rPr>
-          <w:highlight w:val="green"/>
-        </w:rPr>
         <w:t>last</w:t>
       </w:r>
       <w:proofErr w:type="gramEnd"/>
       <w:r>
-        <w:rPr>
-          <w:highlight w:val="green"/>
-        </w:rPr>
         <w:t>_day_</w:t>
       </w:r>
       <w:proofErr w:type="gramStart"/>
       <w:r>
-        <w:rPr>
-          <w:highlight w:val="green"/>
-        </w:rPr>
-        <w:t>27</w:t>
-      </w:r>
-      <w:r>
-        <w:rPr>
-          <w:highlight w:val="green"/>
-        </w:rPr>
-        <w:t xml:space="preserve"> </w:t>
-      </w:r>
-      <w:r>
-        <w:rPr>
-          <w:highlight w:val="green"/>
-        </w:rPr>
+        <w:t xml:space="preserve">27 </w:t>
+      </w:r>
+      <w:r>
         <w:t>}</w:t>
       </w:r>
       <w:proofErr w:type="gramEnd"/>
       <w:r>
-        <w:rPr>
-          <w:highlight w:val="green"/>
-        </w:rPr>
         <w:t>}</w:t>
       </w:r>
       <w:r>
@@ -4493,10 +3879,7 @@
       </w:r>
       <w:proofErr w:type="gramEnd"/>
       <w:r>
-        <w:t>_27_1</w:t>
-      </w:r>
-      <w:r>
-        <w:t>}}</w:t>
+        <w:t>_27_1}}</w:t>
       </w:r>
     </w:p>
     <w:p>
@@ -4524,10 +3907,7 @@
       </w:r>
       <w:proofErr w:type="gramEnd"/>
       <w:r>
-        <w:t>_27_</w:t>
-      </w:r>
-      <w:r>
-        <w:t>2}}</w:t>
+        <w:t>_27_2}}</w:t>
       </w:r>
     </w:p>
     <w:p>
@@ -4605,10 +3985,7 @@
       </w:r>
       <w:proofErr w:type="gramEnd"/>
       <w:r>
-        <w:t>_27_</w:t>
-      </w:r>
-      <w:r>
-        <w:t>3}}</w:t>
+        <w:t>_27_3}}</w:t>
       </w:r>
     </w:p>
     <w:p/>
@@ -4676,7 +4053,6 @@
         <w:jc w:val="both"/>
         <w:rPr>
           <w:i/>
-          <w:highlight w:val="green"/>
         </w:rPr>
       </w:pPr>
       <w:r>
@@ -4686,7 +4062,6 @@
       <w:r>
         <w:rPr>
           <w:i/>
-          <w:highlight w:val="green"/>
         </w:rPr>
         <w:t>{{ route</w:t>
       </w:r>
@@ -4694,7 +4069,6 @@
       <w:r>
         <w:rPr>
           <w:i/>
-          <w:highlight w:val="green"/>
         </w:rPr>
         <w:t>_</w:t>
       </w:r>
@@ -4702,14 +4076,12 @@
       <w:r>
         <w:rPr>
           <w:i/>
-          <w:highlight w:val="green"/>
         </w:rPr>
         <w:t>21 }}</w:t>
       </w:r>
       <w:r>
         <w:rPr>
           <w:i/>
-          <w:highlight w:val="green"/>
         </w:rPr>
         <w:t>\</w:t>
       </w:r>
@@ -4750,11 +4122,19 @@
         </w:rPr>
         <w:t xml:space="preserve"> </w:t>
       </w:r>
+      <w:proofErr w:type="gramStart"/>
       <w:r>
         <w:rPr>
           <w:i/>
         </w:rPr>
-        <w:t>OCTUBRE</w:t>
+        <w:t>{{ mes</w:t>
+      </w:r>
+      <w:proofErr w:type="gramEnd"/>
+      <w:r>
+        <w:rPr>
+          <w:i/>
+        </w:rPr>
+        <w:t xml:space="preserve"> }}</w:t>
       </w:r>
       <w:r>
         <w:rPr>
@@ -4784,7 +4164,6 @@
       <w:r>
         <w:rPr>
           <w:i/>
-          <w:highlight w:val="green"/>
         </w:rPr>
         <w:t>{{ name</w:t>
       </w:r>
@@ -4792,7 +4171,6 @@
       <w:r>
         <w:rPr>
           <w:i/>
-          <w:highlight w:val="green"/>
         </w:rPr>
         <w:t>_document_</w:t>
       </w:r>
@@ -4800,7 +4178,6 @@
       <w:r>
         <w:rPr>
           <w:i/>
-          <w:highlight w:val="green"/>
         </w:rPr>
         <w:t>27 }</w:t>
       </w:r>
@@ -4808,7 +4185,6 @@
       <w:r>
         <w:rPr>
           <w:i/>
-          <w:highlight w:val="green"/>
         </w:rPr>
         <w:t>}</w:t>
       </w:r>
@@ -4818,7 +4194,6 @@
         <w:jc w:val="both"/>
         <w:rPr>
           <w:i/>
-          <w:highlight w:val="green"/>
         </w:rPr>
       </w:pPr>
     </w:p>
@@ -4827,52 +4202,33 @@
         <w:jc w:val="both"/>
         <w:rPr>
           <w:i/>
-          <w:highlight w:val="green"/>
         </w:rPr>
       </w:pPr>
       <w:proofErr w:type="gramStart"/>
       <w:r>
         <w:rPr>
           <w:i/>
-          <w:highlight w:val="green"/>
         </w:rPr>
-        <w:t xml:space="preserve">{{ </w:t>
-      </w:r>
+        <w:t>{{ observaciones</w:t>
+      </w:r>
+      <w:proofErr w:type="gramEnd"/>
       <w:r>
         <w:rPr>
           <w:i/>
-          <w:highlight w:val="green"/>
         </w:rPr>
-        <w:t>observaciones</w:t>
-      </w:r>
-      <w:proofErr w:type="gramEnd"/>
+        <w:t>_</w:t>
+      </w:r>
+      <w:proofErr w:type="gramStart"/>
       <w:r>
         <w:rPr>
           <w:i/>
-          <w:highlight w:val="green"/>
         </w:rPr>
-        <w:t>_</w:t>
-      </w:r>
-      <w:proofErr w:type="gramStart"/>
+        <w:t>27 }</w:t>
+      </w:r>
+      <w:proofErr w:type="gramEnd"/>
       <w:r>
         <w:rPr>
           <w:i/>
-          <w:highlight w:val="green"/>
-        </w:rPr>
-        <w:t>27</w:t>
-      </w:r>
-      <w:r>
-        <w:rPr>
-          <w:i/>
-          <w:highlight w:val="green"/>
-        </w:rPr>
-        <w:t xml:space="preserve"> }</w:t>
-      </w:r>
-      <w:proofErr w:type="gramEnd"/>
-      <w:r>
-        <w:rPr>
-          <w:i/>
-          <w:highlight w:val="green"/>
         </w:rPr>
         <w:t>}</w:t>
       </w:r>
@@ -22797,6 +22153,27 @@
 </file>
 
 <file path=customXml/item1.xml><?xml version="1.0" encoding="utf-8"?>
+<p:properties xmlns:p="http://schemas.microsoft.com/office/2006/metadata/properties" xmlns:xsi="http://www.w3.org/2001/XMLSchema-instance" xmlns:pc="http://schemas.microsoft.com/office/infopath/2007/PartnerControls">
+  <documentManagement>
+    <lcf76f155ced4ddcb4097134ff3c332f xmlns="97619522-0b38-43b9-a602-b8cd99cbf89a">
+      <Terms xmlns="http://schemas.microsoft.com/office/infopath/2007/PartnerControls"/>
+    </lcf76f155ced4ddcb4097134ff3c332f>
+    <TaxCatchAll xmlns="ea0a5292-eae9-4272-9049-e8b4e653deda" xsi:nil="true"/>
+  </documentManagement>
+</p:properties>
+</file>
+
+<file path=customXml/item2.xml><?xml version="1.0" encoding="utf-8"?>
+<b:Sources xmlns:b="http://schemas.openxmlformats.org/officeDocument/2006/bibliography" xmlns="http://schemas.openxmlformats.org/officeDocument/2006/bibliography" SelectedStyle="\APASixthEditionOfficeOnline.xsl" StyleName="APA" Version="6"/>
+</file>
+
+<file path=customXml/item3.xml><?xml version="1.0" encoding="utf-8"?>
+<go:gDocsCustomXmlDataStorage xmlns:go="http://customooxmlschemas.google.com/" xmlns:r="http://schemas.openxmlformats.org/officeDocument/2006/relationships" uri="GoogleDocsCustomDataVersion2">
+  <go:docsCustomData xmlns:go="http://customooxmlschemas.google.com/" roundtripDataSignature="AMtx7mg24w9xahvH4QPgYYrn9e+9SVapRw==">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</go:docsCustomData>
+</go:gDocsCustomXmlDataStorage>
+</file>
+
+<file path=customXml/item4.xml><?xml version="1.0" encoding="utf-8"?>
 <ct:contentTypeSchema xmlns:ct="http://schemas.microsoft.com/office/2006/metadata/contentType" xmlns:ma="http://schemas.microsoft.com/office/2006/metadata/properties/metaAttributes" ct:_="" ma:_="" ma:contentTypeName="Document" ma:contentTypeID="0x01010061421238FEDE154C918560757DFA6CD5" ma:contentTypeVersion="19" ma:contentTypeDescription="Create a new document." ma:contentTypeScope="" ma:versionID="e5625aa4d1d90937cea19254587bb324">
   <xsd:schema xmlns:xsd="http://www.w3.org/2001/XMLSchema" xmlns:xs="http://www.w3.org/2001/XMLSchema" xmlns:p="http://schemas.microsoft.com/office/2006/metadata/properties" xmlns:ns2="97619522-0b38-43b9-a602-b8cd99cbf89a" xmlns:ns3="ea0a5292-eae9-4272-9049-e8b4e653deda" targetNamespace="http://schemas.microsoft.com/office/2006/metadata/properties" ma:root="true" ma:fieldsID="0c18306505c448e615e0c5d5fe6a196d" ns2:_="" ns3:_="">
     <xsd:import namespace="97619522-0b38-43b9-a602-b8cd99cbf89a"/>
@@ -23057,27 +22434,6 @@
 </ct:contentTypeSchema>
 </file>
 
-<file path=customXml/item2.xml><?xml version="1.0" encoding="utf-8"?>
-<go:gDocsCustomXmlDataStorage xmlns:go="http://customooxmlschemas.google.com/" xmlns:r="http://schemas.openxmlformats.org/officeDocument/2006/relationships" uri="GoogleDocsCustomDataVersion2">
-  <go:docsCustomData xmlns:go="http://customooxmlschemas.google.com/" roundtripDataSignature="AMtx7mg24w9xahvH4QPgYYrn9e+9SVapRw==">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</go:docsCustomData>
-</go:gDocsCustomXmlDataStorage>
-</file>
-
-<file path=customXml/item3.xml><?xml version="1.0" encoding="utf-8"?>
-<b:Sources xmlns:b="http://schemas.openxmlformats.org/officeDocument/2006/bibliography" xmlns="http://schemas.openxmlformats.org/officeDocument/2006/bibliography" SelectedStyle="\APASixthEditionOfficeOnline.xsl" StyleName="APA" Version="6"/>
-</file>
-
-<file path=customXml/item4.xml><?xml version="1.0" encoding="utf-8"?>
-<p:properties xmlns:p="http://schemas.microsoft.com/office/2006/metadata/properties" xmlns:xsi="http://www.w3.org/2001/XMLSchema-instance" xmlns:pc="http://schemas.microsoft.com/office/infopath/2007/PartnerControls">
-  <documentManagement>
-    <lcf76f155ced4ddcb4097134ff3c332f xmlns="97619522-0b38-43b9-a602-b8cd99cbf89a">
-      <Terms xmlns="http://schemas.microsoft.com/office/infopath/2007/PartnerControls"/>
-    </lcf76f155ced4ddcb4097134ff3c332f>
-    <TaxCatchAll xmlns="ea0a5292-eae9-4272-9049-e8b4e653deda" xsi:nil="true"/>
-  </documentManagement>
-</p:properties>
-</file>
-
 <file path=customXml/item5.xml><?xml version="1.0" encoding="utf-8"?>
 <?mso-contentType ?>
 <FormTemplates xmlns="http://schemas.microsoft.com/sharepoint/v3/contenttype/forms">
@@ -23088,6 +22444,34 @@
 </file>
 
 <file path=customXml/itemProps1.xml><?xml version="1.0" encoding="utf-8"?>
+<ds:datastoreItem xmlns:ds="http://schemas.openxmlformats.org/officeDocument/2006/customXml" ds:itemID="{E072737B-A846-4451-8CBC-AB55000993FD}">
+  <ds:schemaRefs>
+    <ds:schemaRef ds:uri="http://schemas.microsoft.com/office/2006/metadata/properties"/>
+    <ds:schemaRef ds:uri="http://schemas.microsoft.com/office/infopath/2007/PartnerControls"/>
+    <ds:schemaRef ds:uri="97619522-0b38-43b9-a602-b8cd99cbf89a"/>
+    <ds:schemaRef ds:uri="ea0a5292-eae9-4272-9049-e8b4e653deda"/>
+  </ds:schemaRefs>
+</ds:datastoreItem>
+</file>
+
+<file path=customXml/itemProps2.xml><?xml version="1.0" encoding="utf-8"?>
+<ds:datastoreItem xmlns:ds="http://schemas.openxmlformats.org/officeDocument/2006/customXml" ds:itemID="{3B1106CC-2D2F-4931-AEAC-2E600C8BCDC5}">
+  <ds:schemaRefs>
+    <ds:schemaRef ds:uri="http://schemas.openxmlformats.org/officeDocument/2006/bibliography"/>
+  </ds:schemaRefs>
+</ds:datastoreItem>
+</file>
+
+<file path=customXml/itemProps3.xml><?xml version="1.0" encoding="utf-8"?>
+<ds:datastoreItem xmlns:ds="http://schemas.openxmlformats.org/officeDocument/2006/customXml" ds:itemID="{11111111-1234-1234-1234-123412341234}">
+  <ds:schemaRefs>
+    <ds:schemaRef ds:uri="http://customooxmlschemas.google.com/"/>
+    <ds:schemaRef ds:uri="http://schemas.openxmlformats.org/officeDocument/2006/relationships"/>
+  </ds:schemaRefs>
+</ds:datastoreItem>
+</file>
+
+<file path=customXml/itemProps4.xml><?xml version="1.0" encoding="utf-8"?>
 <ds:datastoreItem xmlns:ds="http://schemas.openxmlformats.org/officeDocument/2006/customXml" ds:itemID="{58F2B590-EC51-4158-AE02-AC85F0E89CD4}">
   <ds:schemaRefs>
     <ds:schemaRef ds:uri="http://schemas.microsoft.com/office/2006/metadata/contentType"/>
@@ -23106,34 +22490,6 @@
 </ds:datastoreItem>
 </file>
 
-<file path=customXml/itemProps2.xml><?xml version="1.0" encoding="utf-8"?>
-<ds:datastoreItem xmlns:ds="http://schemas.openxmlformats.org/officeDocument/2006/customXml" ds:itemID="{11111111-1234-1234-1234-123412341234}">
-  <ds:schemaRefs>
-    <ds:schemaRef ds:uri="http://customooxmlschemas.google.com/"/>
-    <ds:schemaRef ds:uri="http://schemas.openxmlformats.org/officeDocument/2006/relationships"/>
-  </ds:schemaRefs>
-</ds:datastoreItem>
-</file>
-
-<file path=customXml/itemProps3.xml><?xml version="1.0" encoding="utf-8"?>
-<ds:datastoreItem xmlns:ds="http://schemas.openxmlformats.org/officeDocument/2006/customXml" ds:itemID="{3B1106CC-2D2F-4931-AEAC-2E600C8BCDC5}">
-  <ds:schemaRefs>
-    <ds:schemaRef ds:uri="http://schemas.openxmlformats.org/officeDocument/2006/bibliography"/>
-  </ds:schemaRefs>
-</ds:datastoreItem>
-</file>
-
-<file path=customXml/itemProps4.xml><?xml version="1.0" encoding="utf-8"?>
-<ds:datastoreItem xmlns:ds="http://schemas.openxmlformats.org/officeDocument/2006/customXml" ds:itemID="{E072737B-A846-4451-8CBC-AB55000993FD}">
-  <ds:schemaRefs>
-    <ds:schemaRef ds:uri="http://schemas.microsoft.com/office/2006/metadata/properties"/>
-    <ds:schemaRef ds:uri="http://schemas.microsoft.com/office/infopath/2007/PartnerControls"/>
-    <ds:schemaRef ds:uri="97619522-0b38-43b9-a602-b8cd99cbf89a"/>
-    <ds:schemaRef ds:uri="ea0a5292-eae9-4272-9049-e8b4e653deda"/>
-  </ds:schemaRefs>
-</ds:datastoreItem>
-</file>
-
 <file path=customXml/itemProps5.xml><?xml version="1.0" encoding="utf-8"?>
 <ds:datastoreItem xmlns:ds="http://schemas.openxmlformats.org/officeDocument/2006/customXml" ds:itemID="{6F10BB46-E96C-432D-A983-37857454A587}">
   <ds:schemaRefs>

</xml_diff>